<commit_message>
minor edits following ES comments
</commit_message>
<xml_diff>
--- a/Beck-intro-to-basis.docx
+++ b/Beck-intro-to-basis.docx
@@ -112,27 +112,6 @@
           <w:vertAlign w:val="superscript"/>
         </w:rPr>
         <w:t xml:space="preserve">✉</w:t>
-      </w:r>
-      <w:r>
-        <w:t xml:space="preserve">,</w:t>
-      </w:r>
-      <w:r>
-        <w:t xml:space="preserve"> </w:t>
-      </w:r>
-      <w:r>
-        <w:t xml:space="preserve">and</w:t>
-      </w:r>
-      <w:r>
-        <w:t xml:space="preserve"> </w:t>
-      </w:r>
-      <w:r>
-        <w:t xml:space="preserve">Edward T Sherwood</w:t>
-      </w:r>
-      <w:r>
-        <w:rPr>
-          <w:vertAlign w:val="superscript"/>
-        </w:rPr>
-        <w:t xml:space="preserve">1</w:t>
       </w:r>
     </w:p>
     <w:p>
@@ -204,7 +183,7 @@
         </w:r>
       </w:hyperlink>
       <w:r>
-        <w:t xml:space="preserve">). Over 250 area researchers, resource managers, policy makers, and students attended the event. The BASIS7 conference was also held jointly for the first time with the annual meeting of the Association of National Estuary Programs, bringing partners from all 28 estuary programs in the United States. Over the five days of the conference, 77 talks and 21 posters were provided in 13 thematic sessions that each focused on critical research needs and the state of the science on relevant bay management topics. The proceedings in this special issue are organized around these sessions:</w:t>
+        <w:t xml:space="preserve">). Over 290 area researchers, resource managers, policy makers, and students attended the event. The BASIS7 conference was also held jointly for the first time with the annual meeting of the Association of National Estuary Programs, bringing partners from all 28 estuary programs in the United States. Over the five days of the conference, 77 talks and 21 posters were provided in 13 thematic sessions that each focused on critical research needs and the state of the science on relevant bay management topics. The proceedings in this special issue are organized around these sessions:</w:t>
       </w:r>
     </w:p>
     <w:p>
@@ -368,7 +347,7 @@
         <w:pStyle w:val="FirstParagraph"/>
       </w:pPr>
       <w:r>
-        <w:t xml:space="preserve">The papers in this special issue and the knowledge they represent integrate local insights with those from the broader estuarine collective. Readers of this special issue can learn from the different perspectives to better understand how to pursue actionable science for the benefit of restoring our shared national coastal and estuarine assets. Each paper has also been peer-reviewed by at least two experts, marking the first such occasion of BASIS proceedings undergoing this rigorous process. The decision to peer-review each paper represents the commitment of the Tampa Bay Estuary Program in adopting a defensible, transparent, and science-based foundation for bay management. We owe a debt of gratitude to the assistant guest editors that helped facilitate this process: Dr. Aaron Brown, Holly Greening, Dr. David Karlen, Kerry Flaherty-Walia, and Dr. Kimberly Yates.</w:t>
+        <w:t xml:space="preserve">The papers in this special issue and the science they advance integrate local insights with those from the broader estuarine collective. Readers of this special issue can learn from the different perspectives to better understand how to pursue actionable science for the benefit of restoring our shared national coastal and estuarine assets. Each paper has also been peer-reviewed by at least two experts. The decision to peer-review these Proceedings represents the commitment of the Tampa Bay Estuary Program in adopting a defensible, transparent, and science-based foundation for bay management. We owe a debt of gratitude to the assistant guest editors that helped facilitate this process: Dr. Aaron Brown, Holly Greening, Dr. David Karlen, Kerry Flaherty-Walia, Edward Sherwood, and Dr. Kimberly Yates.</w:t>
       </w:r>
     </w:p>
     <w:p>
@@ -376,7 +355,7 @@
         <w:pStyle w:val="BodyText"/>
       </w:pPr>
       <w:r>
-        <w:t xml:space="preserve">BASIS7 would not have been possible without the support of our many sponsors. The following sponsors were instrumental in making BASIS7 a reality: Association of National Estuary Programs, the Balmoral Group, City of St. Petersburg, CSA Ocean Sciences, Inc., Earth Resources, Environmental Science Associates, Faller, Davis &amp; Associates, Inc., Florida Fish and Wildlife Conservation Commission, GPI, Hillsborough County, Janicki Environmental, Inc., Manatee Fish &amp; Game Association, National Oceanic and Atmospheric Administration, One Lagoon, Pinellas Chapter of the Florida Native Plant Society, Port Tampa Bay, Save the Manatee, Science and Environment Council, Shafer Consulting, St. Petersburg Audubon Society, Stantec, Tampa Audubon, Tampa Bay Regional Planning Council, University of South Florida College of Marine Science, and the University of Tampa. The support of the many student volunteers that assisted during the conference is also greatly appreciated. Finally, a special thanks is extended to our keynote speakers, Dr. Mark Rains and Hilary Van Dyke (</w:t>
+        <w:t xml:space="preserve">BASIS7 would not have been possible without the support of our many sponsors. The following sponsors were instrumental in making BASIS7 a reality: Association of National Estuary Programs; the Balmoral Group; City of St. Petersburg; CSA Ocean Sciences, Inc.; Earth Resources, Inc.; Environmental Science Associates; Faller, Davis &amp; Associates, Inc.; Florida Fish and Wildlife Conservation Commission; Greenman-Pedersen, Inc.; Hillsborough County; Indian River Lagoon Council and National Estuary Program; Janicki Environmental, Inc.; Manatee Fish &amp; Game Association; National Oceanic and Atmospheric Administration; Pinellas Chapter of the Florida Native Plant Society; Port Tampa Bay; Save the Manatee Club; Science and Environment Council of Southwest Florida; Shafer Consulting; St. Petersburg Audubon Society; Stantec; Tampa Audubon Society; Tampa Bay Regional Planning Council; University of South Florida, College of Marine Science; and the University of Tampa. The support of the many student volunteers that assisted during the conference is also greatly appreciated. Finally, a special thanks is extended to our keynote speakers, Dr. Mark Rains and Hilary Van Dyke (</w:t>
       </w:r>
       <w:hyperlink w:anchor="fig-plenary">
         <w:r>
@@ -387,7 +366,7 @@
         </w:r>
       </w:hyperlink>
       <w:r>
-        <w:t xml:space="preserve">), whom provided additional informed perspectives on current issues affecting Tampa Bay.</w:t>
+        <w:t xml:space="preserve">), whom provided additional informed perspectives on current issues affecting Tampa Bay and its communities.</w:t>
       </w:r>
     </w:p>
     <w:p>
@@ -395,7 +374,7 @@
         <w:pStyle w:val="BodyText"/>
       </w:pPr>
       <w:r>
-        <w:t xml:space="preserve">Much has changed in the Tampa Bay region since the first BASIS meeting. The population in the watershed has more than doubled from 1.4 million to 3.2 million today. Despite the continued growth of our region, water quality has improved dramatically since the 1980s and continues to be driven by reductions in point source pollution. Seagrasses have recovered over the past thirty years to an all time high in 2016 at 41,655 acres, although coverage has declined by 28% since then. Persistent harmful algal blooms in Old Tampa Bay and loss of native habitats in the watershed to development continue to challenge the protection of bay resources. Global stressors related to climate change have further affected both Tampa Bay and the region as a whole. Many of the papers in this special issue discuss these challenges, describing both the current knowledge on these topics, as well as proposing actionable science for getting the bay back on track. BASIS continues to serve as a vehicle for the synthesis of this foundational work, documenting shared experiences, successes and failures. More importantly, BASIS serves to build community and collaboration, which are critical in making meaningful progress towards restoring and protecting estuaries of national significance.</w:t>
+        <w:t xml:space="preserve">Much has changed in the Tampa Bay region since the first BASIS meeting. The population in the watershed has more than doubled from 1.4 million to greater than 3.2 million today. Despite the continued growth of our region, water quality has improved dramatically since the 1980s and continues to be driven by reductions in nitrogen pollution. Seagrasses have recovered over the past thirty years to an all time high in 2016 at 41,655 acres, although coverage has declined by 28% since then. Persistent harmful algal blooms in Old Tampa Bay and loss of native upland habitats in the watershed to development continue to challenge the protection of bay resources. Global stressors related to climate change have further affected both Tampa Bay and the region as a whole. Many of the papers in this special issue discuss these challenges, describing both the current knowledge on these topics, as well as proposing actionable science for getting the bay back on track. The BASIS continues to serve as a vehicle for the synthesis of this foundational work, documenting shared experiences, successes and failures. More importantly, BASIS serves to build community and collaboration, which are critical in making meaningful progress towards restoring and protecting estuaries of national significance now and in the future.</w:t>
       </w:r>
     </w:p>
     <w:p>

</xml_diff>

<commit_message>
update styles file and re-render
</commit_message>
<xml_diff>
--- a/Beck-intro-to-basis.docx
+++ b/Beck-intro-to-basis.docx
@@ -550,7 +550,6 @@
       <w:footerReference r:id="rId9" w:type="default"/>
       <w:pgSz w:h="15840" w:w="12240"/>
       <w:pgMar w:bottom="1440" w:footer="720" w:gutter="0" w:header="720" w:left="1440" w:right="1440" w:top="1440"/>
-      <w:lnNumType w:countBy="1" w:restart="continuous"/>
       <w:cols w:space="720"/>
       <w:docGrid w:linePitch="326"/>
     </w:sectPr>
@@ -563,7 +562,7 @@
 </file>
 
 <file path=word/footer1.xml><?xml version="1.0" encoding="utf-8"?>
-<w:ftr xmlns:wpc="http://schemas.microsoft.com/office/word/2010/wordprocessingCanvas" xmlns:cx="http://schemas.microsoft.com/office/drawing/2014/chartex" xmlns:cx1="http://schemas.microsoft.com/office/drawing/2015/9/8/chartex" xmlns:cx2="http://schemas.microsoft.com/office/drawing/2015/10/21/chartex" xmlns:cx3="http://schemas.microsoft.com/office/drawing/2016/5/9/chartex" xmlns:cx4="http://schemas.microsoft.com/office/drawing/2016/5/10/chartex" xmlns:cx5="http://schemas.microsoft.com/office/drawing/2016/5/11/chartex" xmlns:cx6="http://schemas.microsoft.com/office/drawing/2016/5/12/chartex" xmlns:cx7="http://schemas.microsoft.com/office/drawing/2016/5/13/chartex" xmlns:cx8="http://schemas.microsoft.com/office/drawing/2016/5/14/chartex" xmlns:mc="http://schemas.openxmlformats.org/markup-compatibility/2006" xmlns:aink="http://schemas.microsoft.com/office/drawing/2016/ink" xmlns:am3d="http://schemas.microsoft.com/office/drawing/2017/model3d" xmlns:o="urn:schemas-microsoft-com:office:office" xmlns:r="http://schemas.openxmlformats.org/officeDocument/2006/relationships" xmlns:m="http://schemas.openxmlformats.org/officeDocument/2006/math" xmlns:v="urn:schemas-microsoft-com:vml" xmlns:wp14="http://schemas.microsoft.com/office/word/2010/wordprocessingDrawing" xmlns:wp="http://schemas.openxmlformats.org/drawingml/2006/wordprocessingDrawing" xmlns:w10="urn:schemas-microsoft-com:office:word" xmlns:w="http://schemas.openxmlformats.org/wordprocessingml/2006/main" xmlns:w14="http://schemas.microsoft.com/office/word/2010/wordml" xmlns:w15="http://schemas.microsoft.com/office/word/2012/wordml" xmlns:w16cid="http://schemas.microsoft.com/office/word/2016/wordml/cid" xmlns:w16se="http://schemas.microsoft.com/office/word/2015/wordml/symex" xmlns:wpg="http://schemas.microsoft.com/office/word/2010/wordprocessingGroup" xmlns:wpi="http://schemas.microsoft.com/office/word/2010/wordprocessingInk" xmlns:wne="http://schemas.microsoft.com/office/word/2006/wordml" xmlns:wps="http://schemas.microsoft.com/office/word/2010/wordprocessingShape" mc:Ignorable="w14 w15 w16se w16cid wp14">
+<w:ftr xmlns:wpc="http://schemas.microsoft.com/office/word/2010/wordprocessingCanvas" xmlns:cx="http://schemas.microsoft.com/office/drawing/2014/chartex" xmlns:cx1="http://schemas.microsoft.com/office/drawing/2015/9/8/chartex" xmlns:cx2="http://schemas.microsoft.com/office/drawing/2015/10/21/chartex" xmlns:cx3="http://schemas.microsoft.com/office/drawing/2016/5/9/chartex" xmlns:cx4="http://schemas.microsoft.com/office/drawing/2016/5/10/chartex" xmlns:cx5="http://schemas.microsoft.com/office/drawing/2016/5/11/chartex" xmlns:cx6="http://schemas.microsoft.com/office/drawing/2016/5/12/chartex" xmlns:cx7="http://schemas.microsoft.com/office/drawing/2016/5/13/chartex" xmlns:cx8="http://schemas.microsoft.com/office/drawing/2016/5/14/chartex" xmlns:mc="http://schemas.openxmlformats.org/markup-compatibility/2006" xmlns:aink="http://schemas.microsoft.com/office/drawing/2016/ink" xmlns:am3d="http://schemas.microsoft.com/office/drawing/2017/model3d" xmlns:o="urn:schemas-microsoft-com:office:office" xmlns:oel="http://schemas.microsoft.com/office/2019/extlst" xmlns:r="http://schemas.openxmlformats.org/officeDocument/2006/relationships" xmlns:m="http://schemas.openxmlformats.org/officeDocument/2006/math" xmlns:v="urn:schemas-microsoft-com:vml" xmlns:wp14="http://schemas.microsoft.com/office/word/2010/wordprocessingDrawing" xmlns:wp="http://schemas.openxmlformats.org/drawingml/2006/wordprocessingDrawing" xmlns:w10="urn:schemas-microsoft-com:office:word" xmlns:w="http://schemas.openxmlformats.org/wordprocessingml/2006/main" xmlns:w14="http://schemas.microsoft.com/office/word/2010/wordml" xmlns:w15="http://schemas.microsoft.com/office/word/2012/wordml" xmlns:w16cex="http://schemas.microsoft.com/office/word/2018/wordml/cex" xmlns:w16cid="http://schemas.microsoft.com/office/word/2016/wordml/cid" xmlns:w16="http://schemas.microsoft.com/office/word/2018/wordml" xmlns:w16sdtdh="http://schemas.microsoft.com/office/word/2020/wordml/sdtdatahash" xmlns:w16se="http://schemas.microsoft.com/office/word/2015/wordml/symex" xmlns:wpg="http://schemas.microsoft.com/office/word/2010/wordprocessingGroup" xmlns:wpi="http://schemas.microsoft.com/office/word/2010/wordprocessingInk" xmlns:wne="http://schemas.microsoft.com/office/word/2006/wordml" xmlns:wps="http://schemas.microsoft.com/office/word/2010/wordprocessingShape" mc:Ignorable="w14 w15 w16se w16cid w16 w16cex w16sdtdh wp14">
   <w:sdt>
     <w:sdtPr>
       <w:id w:val="1408962650"/>
@@ -635,7 +634,7 @@
 </file>
 
 <file path=word/numbering.xml><?xml version="1.0" encoding="utf-8"?>
-<w:numbering xmlns:aink="http://schemas.microsoft.com/office/drawing/2016/ink" xmlns:am3d="http://schemas.microsoft.com/office/drawing/2017/model3d" xmlns:cx="http://schemas.microsoft.com/office/drawing/2014/chartex" xmlns:cx1="http://schemas.microsoft.com/office/drawing/2015/9/8/chartex" xmlns:cx2="http://schemas.microsoft.com/office/drawing/2015/10/21/chartex" xmlns:cx3="http://schemas.microsoft.com/office/drawing/2016/5/9/chartex" xmlns:cx4="http://schemas.microsoft.com/office/drawing/2016/5/10/chartex" xmlns:cx5="http://schemas.microsoft.com/office/drawing/2016/5/11/chartex" xmlns:cx6="http://schemas.microsoft.com/office/drawing/2016/5/12/chartex" xmlns:cx7="http://schemas.microsoft.com/office/drawing/2016/5/13/chartex" xmlns:cx8="http://schemas.microsoft.com/office/drawing/2016/5/14/chartex" xmlns:m="http://schemas.openxmlformats.org/officeDocument/2006/math" xmlns:mc="http://schemas.openxmlformats.org/markup-compatibility/2006" xmlns:o="urn:schemas-microsoft-com:office:office" xmlns:r="http://schemas.openxmlformats.org/officeDocument/2006/relationships" xmlns:v="urn:schemas-microsoft-com:vml" xmlns:w="http://schemas.openxmlformats.org/wordprocessingml/2006/main" xmlns:w10="urn:schemas-microsoft-com:office:word" xmlns:w14="http://schemas.microsoft.com/office/word/2010/wordml" xmlns:w15="http://schemas.microsoft.com/office/word/2012/wordml" xmlns:w16cid="http://schemas.microsoft.com/office/word/2016/wordml/cid" xmlns:w16se="http://schemas.microsoft.com/office/word/2015/wordml/symex" xmlns:wne="http://schemas.microsoft.com/office/word/2006/wordml" xmlns:wp="http://schemas.openxmlformats.org/drawingml/2006/wordprocessingDrawing" xmlns:wp14="http://schemas.microsoft.com/office/word/2010/wordprocessingDrawing" xmlns:wpc="http://schemas.microsoft.com/office/word/2010/wordprocessingCanvas" xmlns:wpg="http://schemas.microsoft.com/office/word/2010/wordprocessingGroup" xmlns:wpi="http://schemas.microsoft.com/office/word/2010/wordprocessingInk" xmlns:wps="http://schemas.microsoft.com/office/word/2010/wordprocessingShape" mc:Ignorable="w14 w15 w16se w16cid wp14">
+<w:numbering xmlns:aink="http://schemas.microsoft.com/office/drawing/2016/ink" xmlns:am3d="http://schemas.microsoft.com/office/drawing/2017/model3d" xmlns:cx="http://schemas.microsoft.com/office/drawing/2014/chartex" xmlns:cx1="http://schemas.microsoft.com/office/drawing/2015/9/8/chartex" xmlns:cx2="http://schemas.microsoft.com/office/drawing/2015/10/21/chartex" xmlns:cx3="http://schemas.microsoft.com/office/drawing/2016/5/9/chartex" xmlns:cx4="http://schemas.microsoft.com/office/drawing/2016/5/10/chartex" xmlns:cx5="http://schemas.microsoft.com/office/drawing/2016/5/11/chartex" xmlns:cx6="http://schemas.microsoft.com/office/drawing/2016/5/12/chartex" xmlns:cx7="http://schemas.microsoft.com/office/drawing/2016/5/13/chartex" xmlns:cx8="http://schemas.microsoft.com/office/drawing/2016/5/14/chartex" xmlns:m="http://schemas.openxmlformats.org/officeDocument/2006/math" xmlns:mc="http://schemas.openxmlformats.org/markup-compatibility/2006" xmlns:o="urn:schemas-microsoft-com:office:office" xmlns:oel="http://schemas.microsoft.com/office/2019/extlst" xmlns:r="http://schemas.openxmlformats.org/officeDocument/2006/relationships" xmlns:v="urn:schemas-microsoft-com:vml" xmlns:w="http://schemas.openxmlformats.org/wordprocessingml/2006/main" xmlns:w10="urn:schemas-microsoft-com:office:word" xmlns:w14="http://schemas.microsoft.com/office/word/2010/wordml" xmlns:w15="http://schemas.microsoft.com/office/word/2012/wordml" xmlns:w16="http://schemas.microsoft.com/office/word/2018/wordml" xmlns:w16cex="http://schemas.microsoft.com/office/word/2018/wordml/cex" xmlns:w16cid="http://schemas.microsoft.com/office/word/2016/wordml/cid" xmlns:w16sdtdh="http://schemas.microsoft.com/office/word/2020/wordml/sdtdatahash" xmlns:w16se="http://schemas.microsoft.com/office/word/2015/wordml/symex" xmlns:wne="http://schemas.microsoft.com/office/word/2006/wordml" xmlns:wp="http://schemas.openxmlformats.org/drawingml/2006/wordprocessingDrawing" xmlns:wp14="http://schemas.microsoft.com/office/word/2010/wordprocessingDrawing" xmlns:wpc="http://schemas.microsoft.com/office/word/2010/wordprocessingCanvas" xmlns:wpg="http://schemas.microsoft.com/office/word/2010/wordprocessingGroup" xmlns:wpi="http://schemas.microsoft.com/office/word/2010/wordprocessingInk" xmlns:wps="http://schemas.microsoft.com/office/word/2010/wordprocessingShape" mc:Ignorable="w14 w15 w16se w16cid w16 w16cex w16sdtdh wp14">
   <w:abstractNum w15:restartNumberingAfterBreak="0" w:abstractNumId="0">
     <w:nsid w:val="A6F42C1D"/>
     <w:multiLevelType w:val="multilevel"/>
@@ -823,7 +822,7 @@
   <w:abstractNum w15:restartNumberingAfterBreak="0" w:abstractNumId="2">
     <w:nsid w:val="FFFFFF7C"/>
     <w:multiLevelType w:val="singleLevel"/>
-    <w:tmpl w:val="EA184E00"/>
+    <w:tmpl w:val="EEB67500"/>
     <w:lvl w:ilvl="0">
       <w:start w:val="1"/>
       <w:numFmt w:val="decimal"/>
@@ -840,7 +839,7 @@
   <w:abstractNum w15:restartNumberingAfterBreak="0" w:abstractNumId="3">
     <w:nsid w:val="FFFFFF7D"/>
     <w:multiLevelType w:val="singleLevel"/>
-    <w:tmpl w:val="D40C8C6E"/>
+    <w:tmpl w:val="0E66B8E0"/>
     <w:lvl w:ilvl="0">
       <w:start w:val="1"/>
       <w:numFmt w:val="decimal"/>
@@ -857,7 +856,7 @@
   <w:abstractNum w15:restartNumberingAfterBreak="0" w:abstractNumId="4">
     <w:nsid w:val="FFFFFF7E"/>
     <w:multiLevelType w:val="singleLevel"/>
-    <w:tmpl w:val="DDCC6FEE"/>
+    <w:tmpl w:val="DBB2B6B6"/>
     <w:lvl w:ilvl="0">
       <w:start w:val="1"/>
       <w:numFmt w:val="decimal"/>
@@ -874,7 +873,7 @@
   <w:abstractNum w15:restartNumberingAfterBreak="0" w:abstractNumId="5">
     <w:nsid w:val="FFFFFF7F"/>
     <w:multiLevelType w:val="singleLevel"/>
-    <w:tmpl w:val="ACA85E36"/>
+    <w:tmpl w:val="A8F43162"/>
     <w:lvl w:ilvl="0">
       <w:start w:val="1"/>
       <w:numFmt w:val="decimal"/>
@@ -975,7 +974,7 @@
   <w:abstractNum w15:restartNumberingAfterBreak="0" w:abstractNumId="10">
     <w:nsid w:val="FFFFFF88"/>
     <w:multiLevelType w:val="singleLevel"/>
-    <w:tmpl w:val="EB244DD0"/>
+    <w:tmpl w:val="4D725E14"/>
     <w:lvl w:ilvl="0">
       <w:start w:val="1"/>
       <w:numFmt w:val="decimal"/>
@@ -1284,43 +1283,43 @@
       </w:pPr>
     </w:lvl>
   </w:abstractNum>
-  <w:num w:numId="1">
+  <w:num w16cid:durableId="1985161639" w:numId="1">
     <w:abstractNumId w:val="1"/>
   </w:num>
-  <w:num w:numId="2">
+  <w:num w16cid:durableId="137429541" w:numId="2">
     <w:abstractNumId w:val="0"/>
   </w:num>
-  <w:num w:numId="3">
+  <w:num w16cid:durableId="137891133" w:numId="3">
     <w:abstractNumId w:val="11"/>
   </w:num>
-  <w:num w:numId="4">
+  <w:num w16cid:durableId="1206257553" w:numId="4">
     <w:abstractNumId w:val="9"/>
   </w:num>
-  <w:num w:numId="5">
+  <w:num w16cid:durableId="1529835077" w:numId="5">
     <w:abstractNumId w:val="8"/>
   </w:num>
-  <w:num w:numId="6">
+  <w:num w16cid:durableId="937177798" w:numId="6">
     <w:abstractNumId w:val="7"/>
   </w:num>
-  <w:num w:numId="7">
+  <w:num w16cid:durableId="877820036" w:numId="7">
     <w:abstractNumId w:val="6"/>
   </w:num>
-  <w:num w:numId="8">
+  <w:num w16cid:durableId="1507594031" w:numId="8">
     <w:abstractNumId w:val="10"/>
   </w:num>
-  <w:num w:numId="9">
+  <w:num w16cid:durableId="718018101" w:numId="9">
     <w:abstractNumId w:val="5"/>
   </w:num>
-  <w:num w:numId="10">
+  <w:num w16cid:durableId="1440375239" w:numId="10">
     <w:abstractNumId w:val="4"/>
   </w:num>
-  <w:num w:numId="11">
+  <w:num w16cid:durableId="1543636606" w:numId="11">
     <w:abstractNumId w:val="3"/>
   </w:num>
-  <w:num w:numId="12">
+  <w:num w16cid:durableId="553780669" w:numId="12">
     <w:abstractNumId w:val="2"/>
   </w:num>
-  <w:num w:numId="13">
+  <w:num w16cid:durableId="1530680440" w:numId="13">
     <w:abstractNumId w:val="12"/>
   </w:num>
   <w:num w:numId="1000">
@@ -1360,7 +1359,7 @@
 </file>
 
 <file path=word/styles.xml><?xml version="1.0" encoding="utf-8"?>
-<w:styles xmlns:mc="http://schemas.openxmlformats.org/markup-compatibility/2006" xmlns:r="http://schemas.openxmlformats.org/officeDocument/2006/relationships" xmlns:w="http://schemas.openxmlformats.org/wordprocessingml/2006/main" xmlns:w14="http://schemas.microsoft.com/office/word/2010/wordml" xmlns:w15="http://schemas.microsoft.com/office/word/2012/wordml" xmlns:w16cid="http://schemas.microsoft.com/office/word/2016/wordml/cid" xmlns:w16se="http://schemas.microsoft.com/office/word/2015/wordml/symex" mc:Ignorable="w14 w15 w16se w16cid">
+<w:styles xmlns:mc="http://schemas.openxmlformats.org/markup-compatibility/2006" xmlns:r="http://schemas.openxmlformats.org/officeDocument/2006/relationships" xmlns:w="http://schemas.openxmlformats.org/wordprocessingml/2006/main" xmlns:w14="http://schemas.microsoft.com/office/word/2010/wordml" xmlns:w15="http://schemas.microsoft.com/office/word/2012/wordml" xmlns:w16="http://schemas.microsoft.com/office/word/2018/wordml" xmlns:w16cex="http://schemas.microsoft.com/office/word/2018/wordml/cex" xmlns:w16cid="http://schemas.microsoft.com/office/word/2016/wordml/cid" xmlns:w16sdtdh="http://schemas.microsoft.com/office/word/2020/wordml/sdtdatahash" xmlns:w16se="http://schemas.microsoft.com/office/word/2015/wordml/symex" mc:Ignorable="w14 w15 w16se w16cid w16 w16cex w16sdtdh">
   <w:docDefaults>
     <w:rPrDefault>
       <w:rPr>
@@ -1376,7 +1375,7 @@
       </w:pPr>
     </w:pPrDefault>
   </w:docDefaults>
-  <w:latentStyles w:count="377" w:defLockedState="0" w:defQFormat="0" w:defSemiHidden="0" w:defUIPriority="0" w:defUnhideWhenUsed="0">
+  <w:latentStyles w:count="376" w:defLockedState="0" w:defQFormat="0" w:defSemiHidden="0" w:defUIPriority="0" w:defUnhideWhenUsed="0">
     <w:lsdException w:name="heading 6" w:semiHidden="1" w:unhideWhenUsed="1"/>
     <w:lsdException w:name="index 3" w:semiHidden="1" w:unhideWhenUsed="1"/>
     <w:lsdException w:name="index 4" w:semiHidden="1" w:unhideWhenUsed="1"/>
@@ -1460,6 +1459,7 @@
     <w:lsdException w:name="HTML Sample" w:semiHidden="1" w:unhideWhenUsed="1"/>
     <w:lsdException w:name="HTML Typewriter" w:semiHidden="1" w:unhideWhenUsed="1"/>
     <w:lsdException w:name="HTML Variable" w:semiHidden="1" w:unhideWhenUsed="1"/>
+    <w:lsdException w:name="Normal Table" w:semiHidden="1" w:unhideWhenUsed="1"/>
     <w:lsdException w:name="annotation subject" w:semiHidden="1" w:unhideWhenUsed="1"/>
     <w:lsdException w:name="No List" w:semiHidden="1" w:unhideWhenUsed="1"/>
     <w:lsdException w:name="Outline List 1" w:semiHidden="1" w:unhideWhenUsed="1"/>
@@ -1505,8 +1505,10 @@
     <w:lsdException w:name="Table Subtle 1" w:semiHidden="1" w:unhideWhenUsed="1"/>
     <w:lsdException w:name="Table Subtle 2" w:semiHidden="1" w:unhideWhenUsed="1"/>
     <w:lsdException w:name="Table Web 1" w:semiHidden="1" w:unhideWhenUsed="1"/>
+    <w:lsdException w:name="Table Web 2" w:semiHidden="1" w:unhideWhenUsed="1"/>
     <w:lsdException w:name="Table Web 3" w:semiHidden="1" w:unhideWhenUsed="1"/>
     <w:lsdException w:name="Balloon Text" w:semiHidden="1" w:unhideWhenUsed="1"/>
+    <w:lsdException w:name="Table Theme" w:semiHidden="1" w:unhideWhenUsed="1"/>
     <w:lsdException w:name="Placeholder Text" w:semiHidden="1"/>
     <w:lsdException w:name="Light Shading"/>
     <w:lsdException w:name="Light List"/>
@@ -1526,6 +1528,8 @@
     <w:lsdException w:name="Light List Accent 1"/>
     <w:lsdException w:name="Light Grid Accent 1"/>
     <w:lsdException w:name="Medium Shading 1 Accent 1"/>
+    <w:lsdException w:name="Medium Shading 2 Accent 1"/>
+    <w:lsdException w:name="Medium List 1 Accent 1"/>
     <w:lsdException w:name="Revision" w:semiHidden="1"/>
     <w:lsdException w:name="Medium List 2 Accent 1"/>
     <w:lsdException w:name="Medium Grid 1 Accent 1"/>
@@ -1603,6 +1607,8 @@
     <w:lsdException w:name="Medium Grid 3 Accent 6"/>
     <w:lsdException w:name="Dark List Accent 6"/>
     <w:lsdException w:name="Colorful Shading Accent 6"/>
+    <w:lsdException w:name="Colorful List Accent 6"/>
+    <w:lsdException w:name="Colorful Grid Accent 6"/>
     <w:lsdException w:name="Bibliography" w:semiHidden="1" w:unhideWhenUsed="1"/>
     <w:lsdException w:name="TOC Heading" w:semiHidden="1" w:unhideWhenUsed="1"/>
     <w:lsdException w:name="Grid Table 4" w:uiPriority="49"/>
@@ -1705,7 +1711,6 @@
     <w:lsdException w:name="Hashtag" w:semiHidden="1" w:uiPriority="99" w:unhideWhenUsed="1"/>
     <w:lsdException w:name="Unresolved Mention" w:semiHidden="1" w:uiPriority="99" w:unhideWhenUsed="1"/>
     <w:lsdException w:name="Smart Link" w:semiHidden="1" w:uiPriority="99" w:unhideWhenUsed="1"/>
-    <w:lsdException w:name="Smart Link Error" w:semiHidden="1" w:uiPriority="99" w:unhideWhenUsed="1"/>
   </w:latentStyles>
   <w:style w:default="1" w:styleId="Normal" w:type="paragraph">
     <w:name w:val="Normal"/>
@@ -1895,17 +1900,20 @@
     <w:basedOn w:val="Normal"/>
     <w:link w:val="BodyTextChar"/>
     <w:qFormat/>
-    <w:rsid w:val="00F9205D"/>
-    <w:pPr>
-      <w:spacing w:after="180" w:before="180"/>
-    </w:pPr>
+    <w:rsid w:val="006164B8"/>
+    <w:pPr>
+      <w:spacing w:after="180" w:before="180" w:line="360" w:lineRule="auto"/>
+    </w:pPr>
+    <w:rPr>
+      <w:sz w:val="22"/>
+    </w:rPr>
   </w:style>
   <w:style w:customStyle="1" w:styleId="FirstParagraph" w:type="paragraph">
     <w:name w:val="First Paragraph"/>
     <w:basedOn w:val="BodyText"/>
     <w:next w:val="BodyText"/>
     <w:qFormat/>
-    <w:rsid w:val="00F9205D"/>
+    <w:rsid w:val="006164B8"/>
   </w:style>
   <w:style w:customStyle="1" w:styleId="Compact" w:type="paragraph">
     <w:name w:val="Compact"/>
@@ -2452,9 +2460,10 @@
     <w:name w:val="Body Text Char"/>
     <w:basedOn w:val="DefaultParagraphFont"/>
     <w:link w:val="BodyText"/>
-    <w:rsid w:val="00F9205D"/>
+    <w:rsid w:val="006164B8"/>
     <w:rPr>
       <w:rFonts w:ascii="Times New Roman" w:hAnsi="Times New Roman"/>
+      <w:sz w:val="22"/>
     </w:rPr>
   </w:style>
   <w:style w:styleId="ListContinue" w:type="paragraph">
@@ -2709,6 +2718,24 @@
     <w:semiHidden/>
     <w:unhideWhenUsed/>
     <w:rsid w:val="003C73CD"/>
+  </w:style>
+  <w:style w:styleId="BodyText2" w:type="paragraph">
+    <w:name w:val="Body Text 2"/>
+    <w:basedOn w:val="Normal"/>
+    <w:link w:val="BodyText2Char"/>
+    <w:rsid w:val="009C64EC"/>
+    <w:pPr>
+      <w:spacing w:after="120" w:line="360" w:lineRule="auto"/>
+    </w:pPr>
+  </w:style>
+  <w:style w:customStyle="1" w:styleId="BodyText2Char" w:type="character">
+    <w:name w:val="Body Text 2 Char"/>
+    <w:basedOn w:val="DefaultParagraphFont"/>
+    <w:link w:val="BodyText2"/>
+    <w:rsid w:val="009C64EC"/>
+    <w:rPr>
+      <w:rFonts w:ascii="Times New Roman" w:hAnsi="Times New Roman"/>
+    </w:rPr>
   </w:style>
 </w:styles>
 </file>

</xml_diff>